<commit_message>
New analysis on Data Science and Machine Learning titles on H1B apps and Wages
</commit_message>
<xml_diff>
--- a/observations.docx
+++ b/observations.docx
@@ -521,7 +521,21 @@
           <w:sz w:val="28"/>
           <w:szCs w:val="28"/>
         </w:rPr>
-        <w:t xml:space="preserve"> with the most applications.</w:t>
+        <w:t xml:space="preserve"> with the most applications</w:t>
+      </w:r>
+      <w:r>
+        <w:rPr>
+          <w:sz w:val="28"/>
+          <w:szCs w:val="28"/>
+        </w:rPr>
+        <w:t xml:space="preserve"> which were approved and certified</w:t>
+      </w:r>
+      <w:r>
+        <w:rPr>
+          <w:sz w:val="28"/>
+          <w:szCs w:val="28"/>
+        </w:rPr>
+        <w:t>.</w:t>
       </w:r>
     </w:p>
     <w:p>
@@ -759,6 +773,782 @@
         <w:rPr>
           <w:sz w:val="28"/>
           <w:szCs w:val="28"/>
+        </w:rPr>
+      </w:pPr>
+    </w:p>
+    <w:p>
+      <w:pPr>
+        <w:rPr>
+          <w:sz w:val="28"/>
+          <w:szCs w:val="28"/>
+        </w:rPr>
+      </w:pPr>
+    </w:p>
+    <w:p>
+      <w:pPr>
+        <w:rPr>
+          <w:sz w:val="28"/>
+          <w:szCs w:val="28"/>
+        </w:rPr>
+      </w:pPr>
+    </w:p>
+    <w:p>
+      <w:pPr>
+        <w:rPr>
+          <w:b/>
+          <w:sz w:val="36"/>
+          <w:szCs w:val="36"/>
+        </w:rPr>
+      </w:pPr>
+      <w:proofErr w:type="gramStart"/>
+      <w:r>
+        <w:rPr>
+          <w:b/>
+          <w:sz w:val="36"/>
+          <w:szCs w:val="36"/>
+        </w:rPr>
+        <w:t>3)COMPANIES</w:t>
+      </w:r>
+      <w:proofErr w:type="gramEnd"/>
+      <w:r>
+        <w:rPr>
+          <w:b/>
+          <w:sz w:val="36"/>
+          <w:szCs w:val="36"/>
+        </w:rPr>
+        <w:t xml:space="preserve"> LIKE GOOGLE,AMAZON AND FACEBOOK</w:t>
+      </w:r>
+      <w:r>
+        <w:rPr>
+          <w:b/>
+          <w:sz w:val="36"/>
+          <w:szCs w:val="36"/>
+        </w:rPr>
+        <w:t>-</w:t>
+      </w:r>
+      <w:r>
+        <w:rPr>
+          <w:b/>
+          <w:sz w:val="36"/>
+          <w:szCs w:val="36"/>
+        </w:rPr>
+        <w:t xml:space="preserve">  IT GIANTS – THE SALLARY OFFERED BY THEM AND FOR WHAT JOB TITLES?</w:t>
+      </w:r>
+    </w:p>
+    <w:p>
+      <w:pPr>
+        <w:rPr>
+          <w:b/>
+          <w:sz w:val="36"/>
+          <w:szCs w:val="36"/>
+        </w:rPr>
+      </w:pPr>
+    </w:p>
+    <w:p>
+      <w:pPr>
+        <w:rPr>
+          <w:b/>
+          <w:sz w:val="36"/>
+          <w:szCs w:val="36"/>
+        </w:rPr>
+      </w:pPr>
+      <w:r>
+        <w:rPr>
+          <w:b/>
+          <w:sz w:val="36"/>
+          <w:szCs w:val="36"/>
+        </w:rPr>
+        <w:t>OBSV-</w:t>
+      </w:r>
+    </w:p>
+    <w:p>
+      <w:pPr>
+        <w:numPr>
+          <w:ilvl w:val="0"/>
+          <w:numId w:val="3"/>
+        </w:numPr>
+        <w:rPr>
+          <w:sz w:val="28"/>
+          <w:szCs w:val="28"/>
+        </w:rPr>
+      </w:pPr>
+      <w:r>
+        <w:rPr>
+          <w:sz w:val="28"/>
+          <w:szCs w:val="28"/>
+        </w:rPr>
+        <w:t>We can clearly see that the high-applicant employers with the most H-1B visas have significantly lower wages for Software job positions</w:t>
+      </w:r>
+      <w:r>
+        <w:rPr>
+          <w:sz w:val="28"/>
+          <w:szCs w:val="28"/>
+        </w:rPr>
+        <w:t xml:space="preserve"> like </w:t>
+      </w:r>
+      <w:proofErr w:type="gramStart"/>
+      <w:r>
+        <w:rPr>
+          <w:sz w:val="28"/>
+          <w:szCs w:val="28"/>
+        </w:rPr>
+        <w:t>Infosys ,</w:t>
+      </w:r>
+      <w:proofErr w:type="spellStart"/>
+      <w:r>
+        <w:rPr>
+          <w:sz w:val="28"/>
+          <w:szCs w:val="28"/>
+        </w:rPr>
+        <w:t>TCS,Wipro</w:t>
+      </w:r>
+      <w:proofErr w:type="spellEnd"/>
+      <w:proofErr w:type="gramEnd"/>
+      <w:r>
+        <w:rPr>
+          <w:sz w:val="28"/>
+          <w:szCs w:val="28"/>
+        </w:rPr>
+        <w:t xml:space="preserve"> </w:t>
+      </w:r>
+      <w:r>
+        <w:rPr>
+          <w:sz w:val="28"/>
+          <w:szCs w:val="28"/>
+        </w:rPr>
+        <w:t>e</w:t>
+      </w:r>
+      <w:r>
+        <w:rPr>
+          <w:sz w:val="28"/>
+          <w:szCs w:val="28"/>
+        </w:rPr>
+        <w:t>tc</w:t>
+      </w:r>
+      <w:r>
+        <w:rPr>
+          <w:sz w:val="28"/>
+          <w:szCs w:val="28"/>
+        </w:rPr>
+        <w:t>.</w:t>
+      </w:r>
+    </w:p>
+    <w:p>
+      <w:pPr>
+        <w:numPr>
+          <w:ilvl w:val="0"/>
+          <w:numId w:val="3"/>
+        </w:numPr>
+        <w:rPr>
+          <w:sz w:val="28"/>
+          <w:szCs w:val="28"/>
+        </w:rPr>
+      </w:pPr>
+      <w:r>
+        <w:rPr>
+          <w:sz w:val="28"/>
+          <w:szCs w:val="28"/>
+        </w:rPr>
+        <w:t>The median wage for the IT companies is lower than 70000 USD whereas for the top software companies the median wage is above 85000 USD.</w:t>
+      </w:r>
+    </w:p>
+    <w:p>
+      <w:pPr>
+        <w:numPr>
+          <w:ilvl w:val="0"/>
+          <w:numId w:val="3"/>
+        </w:numPr>
+        <w:rPr>
+          <w:sz w:val="28"/>
+          <w:szCs w:val="28"/>
+        </w:rPr>
+      </w:pPr>
+      <w:proofErr w:type="spellStart"/>
+      <w:r>
+        <w:rPr>
+          <w:sz w:val="28"/>
+          <w:szCs w:val="28"/>
+        </w:rPr>
+        <w:t>Facebook</w:t>
+      </w:r>
+      <w:proofErr w:type="spellEnd"/>
+      <w:r>
+        <w:rPr>
+          <w:sz w:val="28"/>
+          <w:szCs w:val="28"/>
+        </w:rPr>
+        <w:t xml:space="preserve"> and Google have </w:t>
+      </w:r>
+      <w:r>
+        <w:rPr>
+          <w:sz w:val="28"/>
+          <w:szCs w:val="28"/>
+        </w:rPr>
+        <w:t xml:space="preserve">the </w:t>
+      </w:r>
+      <w:proofErr w:type="gramStart"/>
+      <w:r>
+        <w:rPr>
+          <w:sz w:val="28"/>
+          <w:szCs w:val="28"/>
+        </w:rPr>
+        <w:t xml:space="preserve">highest </w:t>
+      </w:r>
+      <w:r>
+        <w:rPr>
+          <w:sz w:val="28"/>
+          <w:szCs w:val="28"/>
+        </w:rPr>
+        <w:t xml:space="preserve"> median</w:t>
+      </w:r>
+      <w:proofErr w:type="gramEnd"/>
+      <w:r>
+        <w:rPr>
+          <w:sz w:val="28"/>
+          <w:szCs w:val="28"/>
+        </w:rPr>
+        <w:t xml:space="preserve"> </w:t>
+      </w:r>
+      <w:r>
+        <w:rPr>
+          <w:sz w:val="28"/>
+          <w:szCs w:val="28"/>
+        </w:rPr>
+        <w:t xml:space="preserve">wage </w:t>
+      </w:r>
+      <w:r>
+        <w:rPr>
+          <w:sz w:val="28"/>
+          <w:szCs w:val="28"/>
+        </w:rPr>
+        <w:t>above 100000 USD.</w:t>
+      </w:r>
+    </w:p>
+    <w:p>
+      <w:pPr>
+        <w:rPr>
+          <w:sz w:val="36"/>
+          <w:szCs w:val="36"/>
+        </w:rPr>
+      </w:pPr>
+    </w:p>
+    <w:p>
+      <w:pPr>
+        <w:rPr>
+          <w:sz w:val="36"/>
+          <w:szCs w:val="36"/>
+        </w:rPr>
+      </w:pPr>
+    </w:p>
+    <w:p>
+      <w:pPr>
+        <w:rPr>
+          <w:sz w:val="36"/>
+          <w:szCs w:val="36"/>
+        </w:rPr>
+      </w:pPr>
+    </w:p>
+    <w:p>
+      <w:pPr>
+        <w:rPr>
+          <w:b/>
+          <w:sz w:val="36"/>
+          <w:szCs w:val="36"/>
+        </w:rPr>
+      </w:pPr>
+      <w:proofErr w:type="gramStart"/>
+      <w:r>
+        <w:rPr>
+          <w:b/>
+          <w:sz w:val="36"/>
+          <w:szCs w:val="36"/>
+        </w:rPr>
+        <w:t>4</w:t>
+      </w:r>
+      <w:r>
+        <w:rPr>
+          <w:b/>
+          <w:sz w:val="36"/>
+          <w:szCs w:val="36"/>
+        </w:rPr>
+        <w:t>)</w:t>
+      </w:r>
+      <w:r>
+        <w:rPr>
+          <w:b/>
+          <w:sz w:val="36"/>
+          <w:szCs w:val="36"/>
+        </w:rPr>
+        <w:t>ANALYSIS</w:t>
+      </w:r>
+      <w:proofErr w:type="gramEnd"/>
+      <w:r>
+        <w:rPr>
+          <w:b/>
+          <w:sz w:val="36"/>
+          <w:szCs w:val="36"/>
+        </w:rPr>
+        <w:t xml:space="preserve"> OF DATA SCIENCE RELATED JOBS-  MACHINE LEARNING JOBS AND DATA ENGINEER ETC:</w:t>
+      </w:r>
+    </w:p>
+    <w:p>
+      <w:pPr>
+        <w:rPr>
+          <w:b/>
+          <w:sz w:val="36"/>
+          <w:szCs w:val="36"/>
+        </w:rPr>
+      </w:pPr>
+      <w:r>
+        <w:rPr>
+          <w:b/>
+          <w:sz w:val="36"/>
+          <w:szCs w:val="36"/>
+        </w:rPr>
+        <w:lastRenderedPageBreak/>
+        <w:t>OBSV-</w:t>
+      </w:r>
+    </w:p>
+    <w:p>
+      <w:pPr>
+        <w:rPr>
+          <w:sz w:val="28"/>
+          <w:szCs w:val="28"/>
+        </w:rPr>
+      </w:pPr>
+      <w:r>
+        <w:rPr>
+          <w:b/>
+          <w:sz w:val="36"/>
+          <w:szCs w:val="36"/>
+        </w:rPr>
+        <w:t>1)</w:t>
+      </w:r>
+      <w:r>
+        <w:rPr>
+          <w:sz w:val="28"/>
+          <w:szCs w:val="28"/>
+        </w:rPr>
+        <w:t>Highest number</w:t>
+      </w:r>
+      <w:r>
+        <w:rPr>
+          <w:sz w:val="28"/>
+          <w:szCs w:val="28"/>
+        </w:rPr>
+        <w:t xml:space="preserve"> H1B visa </w:t>
+      </w:r>
+      <w:r>
+        <w:rPr>
+          <w:sz w:val="28"/>
+          <w:szCs w:val="28"/>
+        </w:rPr>
+        <w:t xml:space="preserve"> applications for </w:t>
+      </w:r>
+      <w:r>
+        <w:rPr>
+          <w:b/>
+          <w:sz w:val="28"/>
+          <w:szCs w:val="28"/>
+        </w:rPr>
+        <w:t xml:space="preserve">Data </w:t>
+      </w:r>
+      <w:proofErr w:type="spellStart"/>
+      <w:r>
+        <w:rPr>
+          <w:b/>
+          <w:sz w:val="28"/>
+          <w:szCs w:val="28"/>
+        </w:rPr>
+        <w:t>Sciencetist</w:t>
+      </w:r>
+      <w:proofErr w:type="spellEnd"/>
+      <w:r>
+        <w:rPr>
+          <w:sz w:val="28"/>
+          <w:szCs w:val="28"/>
+        </w:rPr>
+        <w:t xml:space="preserve"> </w:t>
+      </w:r>
+      <w:r>
+        <w:rPr>
+          <w:sz w:val="28"/>
+          <w:szCs w:val="28"/>
+        </w:rPr>
+        <w:t xml:space="preserve"> positions</w:t>
+      </w:r>
+      <w:r>
+        <w:rPr>
+          <w:sz w:val="28"/>
+          <w:szCs w:val="28"/>
+        </w:rPr>
+        <w:t xml:space="preserve"> with  application increasing from 2011 to 2016(highest), followed by </w:t>
+      </w:r>
+      <w:r>
+        <w:rPr>
+          <w:b/>
+          <w:sz w:val="28"/>
+          <w:szCs w:val="28"/>
+        </w:rPr>
+        <w:t>Data Engineer</w:t>
+      </w:r>
+      <w:r>
+        <w:rPr>
+          <w:sz w:val="28"/>
+          <w:szCs w:val="28"/>
+        </w:rPr>
+        <w:t xml:space="preserve"> positions having the same trend and at last least number of </w:t>
+      </w:r>
+      <w:r>
+        <w:rPr>
+          <w:sz w:val="28"/>
+          <w:szCs w:val="28"/>
+        </w:rPr>
+        <w:t xml:space="preserve">H1B visa </w:t>
+      </w:r>
+      <w:r>
+        <w:rPr>
+          <w:sz w:val="28"/>
+          <w:szCs w:val="28"/>
+        </w:rPr>
+        <w:t>application</w:t>
+      </w:r>
+      <w:r>
+        <w:rPr>
+          <w:sz w:val="28"/>
+          <w:szCs w:val="28"/>
+        </w:rPr>
+        <w:t>s</w:t>
+      </w:r>
+      <w:r>
+        <w:rPr>
+          <w:sz w:val="28"/>
+          <w:szCs w:val="28"/>
+        </w:rPr>
+        <w:t xml:space="preserve"> for </w:t>
+      </w:r>
+      <w:r>
+        <w:rPr>
+          <w:b/>
+          <w:sz w:val="28"/>
+          <w:szCs w:val="28"/>
+        </w:rPr>
+        <w:t>Machine learning</w:t>
+      </w:r>
+      <w:r>
+        <w:rPr>
+          <w:sz w:val="28"/>
+          <w:szCs w:val="28"/>
+        </w:rPr>
+        <w:t xml:space="preserve"> engineer</w:t>
+      </w:r>
+      <w:r>
+        <w:rPr>
+          <w:sz w:val="28"/>
+          <w:szCs w:val="28"/>
+        </w:rPr>
+        <w:t xml:space="preserve"> positions with maximum of 78 that too in 2016 itself.</w:t>
+      </w:r>
+    </w:p>
+    <w:p>
+      <w:pPr>
+        <w:rPr>
+          <w:i/>
+          <w:sz w:val="28"/>
+          <w:szCs w:val="28"/>
+        </w:rPr>
+      </w:pPr>
+      <w:r>
+        <w:rPr>
+          <w:i/>
+          <w:sz w:val="28"/>
+          <w:szCs w:val="28"/>
+        </w:rPr>
+        <w:t>In 2016, Data Scientist position broke the 1000 barrier on the number of H-1B Visa applications.</w:t>
+      </w:r>
+    </w:p>
+    <w:p>
+      <w:pPr>
+        <w:rPr>
+          <w:sz w:val="28"/>
+          <w:szCs w:val="28"/>
+        </w:rPr>
+      </w:pPr>
+      <w:r>
+        <w:rPr>
+          <w:sz w:val="28"/>
+          <w:szCs w:val="28"/>
+        </w:rPr>
+        <w:t xml:space="preserve">2) Common trend in all job titles are that from 2011 to 2016 the number of applications increase somewhat and for </w:t>
+      </w:r>
+      <w:r>
+        <w:rPr>
+          <w:b/>
+          <w:sz w:val="28"/>
+          <w:szCs w:val="28"/>
+        </w:rPr>
+        <w:t xml:space="preserve">data </w:t>
+      </w:r>
+      <w:proofErr w:type="spellStart"/>
+      <w:r>
+        <w:rPr>
+          <w:b/>
+          <w:sz w:val="28"/>
+          <w:szCs w:val="28"/>
+        </w:rPr>
+        <w:t>Sciencetist</w:t>
+      </w:r>
+      <w:proofErr w:type="spellEnd"/>
+      <w:r>
+        <w:rPr>
+          <w:b/>
+          <w:sz w:val="28"/>
+          <w:szCs w:val="28"/>
+        </w:rPr>
+        <w:t xml:space="preserve"> and data engineer</w:t>
+      </w:r>
+      <w:r>
+        <w:rPr>
+          <w:sz w:val="28"/>
+          <w:szCs w:val="28"/>
+        </w:rPr>
+        <w:t xml:space="preserve">  it </w:t>
+      </w:r>
+      <w:r>
+        <w:rPr>
+          <w:i/>
+          <w:sz w:val="28"/>
+          <w:szCs w:val="28"/>
+        </w:rPr>
+        <w:t>increases exponentially</w:t>
+      </w:r>
+      <w:r>
+        <w:rPr>
+          <w:sz w:val="28"/>
+          <w:szCs w:val="28"/>
+        </w:rPr>
+        <w:t xml:space="preserve"> form 2011-2016.</w:t>
+      </w:r>
+    </w:p>
+    <w:p>
+      <w:pPr>
+        <w:rPr>
+          <w:sz w:val="28"/>
+          <w:szCs w:val="28"/>
+        </w:rPr>
+      </w:pPr>
+    </w:p>
+    <w:p>
+      <w:pPr>
+        <w:rPr>
+          <w:b/>
+          <w:i/>
+          <w:sz w:val="28"/>
+          <w:szCs w:val="28"/>
+        </w:rPr>
+      </w:pPr>
+      <w:r>
+        <w:rPr>
+          <w:b/>
+          <w:i/>
+          <w:sz w:val="28"/>
+          <w:szCs w:val="28"/>
+        </w:rPr>
+        <w:t xml:space="preserve">MEDIAN </w:t>
+      </w:r>
+      <w:r>
+        <w:rPr>
+          <w:b/>
+          <w:i/>
+          <w:sz w:val="28"/>
+          <w:szCs w:val="28"/>
+        </w:rPr>
+        <w:t>WAGES-</w:t>
+      </w:r>
+    </w:p>
+    <w:p>
+      <w:pPr>
+        <w:ind w:firstLine="360"/>
+        <w:rPr>
+          <w:i/>
+          <w:sz w:val="28"/>
+          <w:szCs w:val="28"/>
+        </w:rPr>
+      </w:pPr>
+      <w:proofErr w:type="gramStart"/>
+      <w:r>
+        <w:rPr>
+          <w:i/>
+          <w:sz w:val="28"/>
+          <w:szCs w:val="28"/>
+        </w:rPr>
+        <w:t>1)</w:t>
+      </w:r>
+      <w:r>
+        <w:rPr>
+          <w:i/>
+          <w:sz w:val="28"/>
+          <w:szCs w:val="28"/>
+        </w:rPr>
+        <w:t>Highest</w:t>
+      </w:r>
+      <w:proofErr w:type="gramEnd"/>
+      <w:r>
+        <w:rPr>
+          <w:i/>
+          <w:sz w:val="28"/>
+          <w:szCs w:val="28"/>
+        </w:rPr>
+        <w:t xml:space="preserve"> wages for Machine Learning jobs.</w:t>
+      </w:r>
+    </w:p>
+    <w:p>
+      <w:pPr>
+        <w:pStyle w:val="ListParagraph"/>
+        <w:numPr>
+          <w:ilvl w:val="0"/>
+          <w:numId w:val="5"/>
+        </w:numPr>
+        <w:rPr>
+          <w:i/>
+          <w:sz w:val="28"/>
+          <w:szCs w:val="28"/>
+        </w:rPr>
+      </w:pPr>
+      <w:r>
+        <w:rPr>
+          <w:i/>
+          <w:sz w:val="28"/>
+          <w:szCs w:val="28"/>
+        </w:rPr>
+        <w:t xml:space="preserve">Wages of Data </w:t>
+      </w:r>
+      <w:proofErr w:type="spellStart"/>
+      <w:r>
+        <w:rPr>
+          <w:i/>
+          <w:sz w:val="28"/>
+          <w:szCs w:val="28"/>
+        </w:rPr>
+        <w:t>Sciencetists</w:t>
+      </w:r>
+      <w:proofErr w:type="spellEnd"/>
+      <w:r>
+        <w:rPr>
+          <w:i/>
+          <w:sz w:val="28"/>
+          <w:szCs w:val="28"/>
+        </w:rPr>
+        <w:t xml:space="preserve"> have decreased maximum in 2016 and was highest during 2012 , it might have decreased a bit due to some recession etc</w:t>
+      </w:r>
+    </w:p>
+    <w:p>
+      <w:pPr>
+        <w:pStyle w:val="ListParagraph"/>
+        <w:numPr>
+          <w:ilvl w:val="0"/>
+          <w:numId w:val="5"/>
+        </w:numPr>
+        <w:rPr>
+          <w:i/>
+          <w:sz w:val="28"/>
+          <w:szCs w:val="28"/>
+        </w:rPr>
+      </w:pPr>
+      <w:r>
+        <w:rPr>
+          <w:i/>
+          <w:sz w:val="28"/>
+          <w:szCs w:val="28"/>
+        </w:rPr>
+        <w:t xml:space="preserve">For Machine Learning and Data science jobs </w:t>
+      </w:r>
+      <w:r>
+        <w:rPr>
+          <w:i/>
+          <w:sz w:val="28"/>
+          <w:szCs w:val="28"/>
+        </w:rPr>
+        <w:t xml:space="preserve"> wages were highest during the year 2012</w:t>
+      </w:r>
+    </w:p>
+    <w:p>
+      <w:pPr>
+        <w:pStyle w:val="ListParagraph"/>
+        <w:numPr>
+          <w:ilvl w:val="0"/>
+          <w:numId w:val="5"/>
+        </w:numPr>
+        <w:rPr>
+          <w:b/>
+          <w:i/>
+          <w:sz w:val="28"/>
+          <w:szCs w:val="28"/>
+          <w:highlight w:val="green"/>
+        </w:rPr>
+      </w:pPr>
+      <w:r>
+        <w:rPr>
+          <w:b/>
+          <w:i/>
+          <w:sz w:val="28"/>
+          <w:szCs w:val="28"/>
+          <w:highlight w:val="green"/>
+        </w:rPr>
+        <w:t>But unusual trend observed is that for DATA ENGINEER jobs the wa</w:t>
+      </w:r>
+      <w:r>
+        <w:rPr>
+          <w:b/>
+          <w:i/>
+          <w:sz w:val="28"/>
+          <w:szCs w:val="28"/>
+          <w:highlight w:val="green"/>
+        </w:rPr>
+        <w:t xml:space="preserve">ges </w:t>
+      </w:r>
+      <w:proofErr w:type="gramStart"/>
+      <w:r>
+        <w:rPr>
+          <w:b/>
+          <w:i/>
+          <w:sz w:val="28"/>
+          <w:szCs w:val="28"/>
+          <w:highlight w:val="green"/>
+        </w:rPr>
+        <w:t>have  increased</w:t>
+      </w:r>
+      <w:proofErr w:type="gramEnd"/>
+      <w:r>
+        <w:rPr>
+          <w:b/>
+          <w:i/>
+          <w:sz w:val="28"/>
+          <w:szCs w:val="28"/>
+          <w:highlight w:val="green"/>
+        </w:rPr>
+        <w:t xml:space="preserve"> </w:t>
+      </w:r>
+      <w:r>
+        <w:rPr>
+          <w:b/>
+          <w:i/>
+          <w:sz w:val="28"/>
+          <w:szCs w:val="28"/>
+          <w:highlight w:val="green"/>
+        </w:rPr>
+        <w:t xml:space="preserve"> over time form 2011-2016.</w:t>
+      </w:r>
+    </w:p>
+    <w:p>
+      <w:pPr>
+        <w:pStyle w:val="ListParagraph"/>
+        <w:rPr>
+          <w:b/>
+          <w:i/>
+          <w:sz w:val="28"/>
+          <w:szCs w:val="28"/>
+          <w:highlight w:val="green"/>
         </w:rPr>
       </w:pPr>
     </w:p>
@@ -775,6 +1565,185 @@
 <file path=word/numbering.xml><?xml version="1.0" encoding="utf-8"?>
 <w:numbering xmlns:ve="http://schemas.openxmlformats.org/markup-compatibility/2006" xmlns:o="urn:schemas-microsoft-com:office:office" xmlns:r="http://schemas.openxmlformats.org/officeDocument/2006/relationships" xmlns:m="http://schemas.openxmlformats.org/officeDocument/2006/math" xmlns:v="urn:schemas-microsoft-com:vml" xmlns:wp="http://schemas.openxmlformats.org/drawingml/2006/wordprocessingDrawing" xmlns:w10="urn:schemas-microsoft-com:office:word" xmlns:w="http://schemas.openxmlformats.org/wordprocessingml/2006/main" xmlns:wne="http://schemas.microsoft.com/office/word/2006/wordml">
   <w:abstractNum w:abstractNumId="0">
+    <w:nsid w:val="2C446A04"/>
+    <w:multiLevelType w:val="hybridMultilevel"/>
+    <w:tmpl w:val="4CDE5C28"/>
+    <w:lvl w:ilvl="0" w:tplc="04090011">
+      <w:start w:val="2"/>
+      <w:numFmt w:val="decimal"/>
+      <w:lvlText w:val="%1)"/>
+      <w:lvlJc w:val="left"/>
+      <w:pPr>
+        <w:ind w:left="720" w:hanging="360"/>
+      </w:pPr>
+      <w:rPr>
+        <w:rFonts w:hint="default"/>
+      </w:rPr>
+    </w:lvl>
+    <w:lvl w:ilvl="1" w:tplc="04090019" w:tentative="1">
+      <w:start w:val="1"/>
+      <w:numFmt w:val="lowerLetter"/>
+      <w:lvlText w:val="%2."/>
+      <w:lvlJc w:val="left"/>
+      <w:pPr>
+        <w:ind w:left="1440" w:hanging="360"/>
+      </w:pPr>
+    </w:lvl>
+    <w:lvl w:ilvl="2" w:tplc="0409001B" w:tentative="1">
+      <w:start w:val="1"/>
+      <w:numFmt w:val="lowerRoman"/>
+      <w:lvlText w:val="%3."/>
+      <w:lvlJc w:val="right"/>
+      <w:pPr>
+        <w:ind w:left="2160" w:hanging="180"/>
+      </w:pPr>
+    </w:lvl>
+    <w:lvl w:ilvl="3" w:tplc="0409000F" w:tentative="1">
+      <w:start w:val="1"/>
+      <w:numFmt w:val="decimal"/>
+      <w:lvlText w:val="%4."/>
+      <w:lvlJc w:val="left"/>
+      <w:pPr>
+        <w:ind w:left="2880" w:hanging="360"/>
+      </w:pPr>
+    </w:lvl>
+    <w:lvl w:ilvl="4" w:tplc="04090019" w:tentative="1">
+      <w:start w:val="1"/>
+      <w:numFmt w:val="lowerLetter"/>
+      <w:lvlText w:val="%5."/>
+      <w:lvlJc w:val="left"/>
+      <w:pPr>
+        <w:ind w:left="3600" w:hanging="360"/>
+      </w:pPr>
+    </w:lvl>
+    <w:lvl w:ilvl="5" w:tplc="0409001B" w:tentative="1">
+      <w:start w:val="1"/>
+      <w:numFmt w:val="lowerRoman"/>
+      <w:lvlText w:val="%6."/>
+      <w:lvlJc w:val="right"/>
+      <w:pPr>
+        <w:ind w:left="4320" w:hanging="180"/>
+      </w:pPr>
+    </w:lvl>
+    <w:lvl w:ilvl="6" w:tplc="0409000F" w:tentative="1">
+      <w:start w:val="1"/>
+      <w:numFmt w:val="decimal"/>
+      <w:lvlText w:val="%7."/>
+      <w:lvlJc w:val="left"/>
+      <w:pPr>
+        <w:ind w:left="5040" w:hanging="360"/>
+      </w:pPr>
+    </w:lvl>
+    <w:lvl w:ilvl="7" w:tplc="04090019" w:tentative="1">
+      <w:start w:val="1"/>
+      <w:numFmt w:val="lowerLetter"/>
+      <w:lvlText w:val="%8."/>
+      <w:lvlJc w:val="left"/>
+      <w:pPr>
+        <w:ind w:left="5760" w:hanging="360"/>
+      </w:pPr>
+    </w:lvl>
+    <w:lvl w:ilvl="8" w:tplc="0409001B" w:tentative="1">
+      <w:start w:val="1"/>
+      <w:numFmt w:val="lowerRoman"/>
+      <w:lvlText w:val="%9."/>
+      <w:lvlJc w:val="right"/>
+      <w:pPr>
+        <w:ind w:left="6480" w:hanging="180"/>
+      </w:pPr>
+    </w:lvl>
+  </w:abstractNum>
+  <w:abstractNum w:abstractNumId="1">
+    <w:nsid w:val="2C6850CA"/>
+    <w:multiLevelType w:val="hybridMultilevel"/>
+    <w:tmpl w:val="82800E60"/>
+    <w:lvl w:ilvl="0" w:tplc="04090011">
+      <w:start w:val="1"/>
+      <w:numFmt w:val="decimal"/>
+      <w:lvlText w:val="%1)"/>
+      <w:lvlJc w:val="left"/>
+      <w:pPr>
+        <w:ind w:left="720" w:hanging="360"/>
+      </w:pPr>
+      <w:rPr>
+        <w:rFonts w:hint="default"/>
+        <w:i w:val="0"/>
+      </w:rPr>
+    </w:lvl>
+    <w:lvl w:ilvl="1" w:tplc="04090019" w:tentative="1">
+      <w:start w:val="1"/>
+      <w:numFmt w:val="lowerLetter"/>
+      <w:lvlText w:val="%2."/>
+      <w:lvlJc w:val="left"/>
+      <w:pPr>
+        <w:ind w:left="1440" w:hanging="360"/>
+      </w:pPr>
+    </w:lvl>
+    <w:lvl w:ilvl="2" w:tplc="0409001B" w:tentative="1">
+      <w:start w:val="1"/>
+      <w:numFmt w:val="lowerRoman"/>
+      <w:lvlText w:val="%3."/>
+      <w:lvlJc w:val="right"/>
+      <w:pPr>
+        <w:ind w:left="2160" w:hanging="180"/>
+      </w:pPr>
+    </w:lvl>
+    <w:lvl w:ilvl="3" w:tplc="0409000F" w:tentative="1">
+      <w:start w:val="1"/>
+      <w:numFmt w:val="decimal"/>
+      <w:lvlText w:val="%4."/>
+      <w:lvlJc w:val="left"/>
+      <w:pPr>
+        <w:ind w:left="2880" w:hanging="360"/>
+      </w:pPr>
+    </w:lvl>
+    <w:lvl w:ilvl="4" w:tplc="04090019" w:tentative="1">
+      <w:start w:val="1"/>
+      <w:numFmt w:val="lowerLetter"/>
+      <w:lvlText w:val="%5."/>
+      <w:lvlJc w:val="left"/>
+      <w:pPr>
+        <w:ind w:left="3600" w:hanging="360"/>
+      </w:pPr>
+    </w:lvl>
+    <w:lvl w:ilvl="5" w:tplc="0409001B" w:tentative="1">
+      <w:start w:val="1"/>
+      <w:numFmt w:val="lowerRoman"/>
+      <w:lvlText w:val="%6."/>
+      <w:lvlJc w:val="right"/>
+      <w:pPr>
+        <w:ind w:left="4320" w:hanging="180"/>
+      </w:pPr>
+    </w:lvl>
+    <w:lvl w:ilvl="6" w:tplc="0409000F" w:tentative="1">
+      <w:start w:val="1"/>
+      <w:numFmt w:val="decimal"/>
+      <w:lvlText w:val="%7."/>
+      <w:lvlJc w:val="left"/>
+      <w:pPr>
+        <w:ind w:left="5040" w:hanging="360"/>
+      </w:pPr>
+    </w:lvl>
+    <w:lvl w:ilvl="7" w:tplc="04090019" w:tentative="1">
+      <w:start w:val="1"/>
+      <w:numFmt w:val="lowerLetter"/>
+      <w:lvlText w:val="%8."/>
+      <w:lvlJc w:val="left"/>
+      <w:pPr>
+        <w:ind w:left="5760" w:hanging="360"/>
+      </w:pPr>
+    </w:lvl>
+    <w:lvl w:ilvl="8" w:tplc="0409001B" w:tentative="1">
+      <w:start w:val="1"/>
+      <w:numFmt w:val="lowerRoman"/>
+      <w:lvlText w:val="%9."/>
+      <w:lvlJc w:val="right"/>
+      <w:pPr>
+        <w:ind w:left="6480" w:hanging="180"/>
+      </w:pPr>
+    </w:lvl>
+  </w:abstractNum>
+  <w:abstractNum w:abstractNumId="2">
     <w:nsid w:val="40524359"/>
     <w:multiLevelType w:val="multilevel"/>
     <w:tmpl w:val="D654D936"/>
@@ -887,7 +1856,120 @@
       </w:pPr>
     </w:lvl>
   </w:abstractNum>
-  <w:abstractNum w:abstractNumId="1">
+  <w:abstractNum w:abstractNumId="3">
+    <w:nsid w:val="59485BAF"/>
+    <w:multiLevelType w:val="multilevel"/>
+    <w:tmpl w:val="27D43C02"/>
+    <w:lvl w:ilvl="0">
+      <w:start w:val="1"/>
+      <w:numFmt w:val="decimal"/>
+      <w:lvlText w:val="%1."/>
+      <w:lvlJc w:val="left"/>
+      <w:pPr>
+        <w:tabs>
+          <w:tab w:val="num" w:pos="720"/>
+        </w:tabs>
+        <w:ind w:left="720" w:hanging="360"/>
+      </w:pPr>
+    </w:lvl>
+    <w:lvl w:ilvl="1" w:tentative="1">
+      <w:start w:val="1"/>
+      <w:numFmt w:val="decimal"/>
+      <w:lvlText w:val="%2."/>
+      <w:lvlJc w:val="left"/>
+      <w:pPr>
+        <w:tabs>
+          <w:tab w:val="num" w:pos="1440"/>
+        </w:tabs>
+        <w:ind w:left="1440" w:hanging="360"/>
+      </w:pPr>
+    </w:lvl>
+    <w:lvl w:ilvl="2" w:tentative="1">
+      <w:start w:val="1"/>
+      <w:numFmt w:val="decimal"/>
+      <w:lvlText w:val="%3."/>
+      <w:lvlJc w:val="left"/>
+      <w:pPr>
+        <w:tabs>
+          <w:tab w:val="num" w:pos="2160"/>
+        </w:tabs>
+        <w:ind w:left="2160" w:hanging="360"/>
+      </w:pPr>
+    </w:lvl>
+    <w:lvl w:ilvl="3" w:tentative="1">
+      <w:start w:val="1"/>
+      <w:numFmt w:val="decimal"/>
+      <w:lvlText w:val="%4."/>
+      <w:lvlJc w:val="left"/>
+      <w:pPr>
+        <w:tabs>
+          <w:tab w:val="num" w:pos="2880"/>
+        </w:tabs>
+        <w:ind w:left="2880" w:hanging="360"/>
+      </w:pPr>
+    </w:lvl>
+    <w:lvl w:ilvl="4" w:tentative="1">
+      <w:start w:val="1"/>
+      <w:numFmt w:val="decimal"/>
+      <w:lvlText w:val="%5."/>
+      <w:lvlJc w:val="left"/>
+      <w:pPr>
+        <w:tabs>
+          <w:tab w:val="num" w:pos="3600"/>
+        </w:tabs>
+        <w:ind w:left="3600" w:hanging="360"/>
+      </w:pPr>
+    </w:lvl>
+    <w:lvl w:ilvl="5" w:tentative="1">
+      <w:start w:val="1"/>
+      <w:numFmt w:val="decimal"/>
+      <w:lvlText w:val="%6."/>
+      <w:lvlJc w:val="left"/>
+      <w:pPr>
+        <w:tabs>
+          <w:tab w:val="num" w:pos="4320"/>
+        </w:tabs>
+        <w:ind w:left="4320" w:hanging="360"/>
+      </w:pPr>
+    </w:lvl>
+    <w:lvl w:ilvl="6" w:tentative="1">
+      <w:start w:val="1"/>
+      <w:numFmt w:val="decimal"/>
+      <w:lvlText w:val="%7."/>
+      <w:lvlJc w:val="left"/>
+      <w:pPr>
+        <w:tabs>
+          <w:tab w:val="num" w:pos="5040"/>
+        </w:tabs>
+        <w:ind w:left="5040" w:hanging="360"/>
+      </w:pPr>
+    </w:lvl>
+    <w:lvl w:ilvl="7" w:tentative="1">
+      <w:start w:val="1"/>
+      <w:numFmt w:val="decimal"/>
+      <w:lvlText w:val="%8."/>
+      <w:lvlJc w:val="left"/>
+      <w:pPr>
+        <w:tabs>
+          <w:tab w:val="num" w:pos="5760"/>
+        </w:tabs>
+        <w:ind w:left="5760" w:hanging="360"/>
+      </w:pPr>
+    </w:lvl>
+    <w:lvl w:ilvl="8" w:tentative="1">
+      <w:start w:val="1"/>
+      <w:numFmt w:val="decimal"/>
+      <w:lvlText w:val="%9."/>
+      <w:lvlJc w:val="left"/>
+      <w:pPr>
+        <w:tabs>
+          <w:tab w:val="num" w:pos="6480"/>
+        </w:tabs>
+        <w:ind w:left="6480" w:hanging="360"/>
+      </w:pPr>
+    </w:lvl>
+  </w:abstractNum>
+  <w:abstractNum w:abstractNumId="4">
     <w:nsid w:val="668C5EFC"/>
     <w:multiLevelType w:val="hybridMultilevel"/>
     <w:tmpl w:val="09C8853C"/>
@@ -979,10 +2061,19 @@
     </w:lvl>
   </w:abstractNum>
   <w:num w:numId="1">
-    <w:abstractNumId w:val="0"/>
+    <w:abstractNumId w:val="2"/>
   </w:num>
   <w:num w:numId="2">
+    <w:abstractNumId w:val="4"/>
+  </w:num>
+  <w:num w:numId="3">
+    <w:abstractNumId w:val="3"/>
+  </w:num>
+  <w:num w:numId="4">
     <w:abstractNumId w:val="1"/>
+  </w:num>
+  <w:num w:numId="5">
+    <w:abstractNumId w:val="0"/>
   </w:num>
 </w:numbering>
 </file>

</xml_diff>

<commit_message>
New Visualizations plotted for top Data Science Positions Employers
</commit_message>
<xml_diff>
--- a/observations.docx
+++ b/observations.docx
@@ -1549,6 +1549,215 @@
           <w:sz w:val="28"/>
           <w:szCs w:val="28"/>
           <w:highlight w:val="green"/>
+        </w:rPr>
+      </w:pPr>
+    </w:p>
+    <w:p>
+      <w:pPr>
+        <w:pStyle w:val="ListParagraph"/>
+        <w:rPr>
+          <w:b/>
+          <w:i/>
+          <w:sz w:val="28"/>
+          <w:szCs w:val="28"/>
+          <w:highlight w:val="green"/>
+        </w:rPr>
+      </w:pPr>
+    </w:p>
+    <w:p>
+      <w:pPr>
+        <w:pStyle w:val="ListParagraph"/>
+        <w:rPr>
+          <w:b/>
+          <w:sz w:val="28"/>
+          <w:szCs w:val="28"/>
+        </w:rPr>
+      </w:pPr>
+      <w:r>
+        <w:rPr>
+          <w:b/>
+          <w:sz w:val="28"/>
+          <w:szCs w:val="28"/>
+        </w:rPr>
+        <w:t>TOP</w:t>
+      </w:r>
+      <w:r>
+        <w:rPr>
+          <w:b/>
+          <w:sz w:val="28"/>
+          <w:szCs w:val="28"/>
+        </w:rPr>
+        <w:t xml:space="preserve"> </w:t>
+      </w:r>
+      <w:proofErr w:type="gramStart"/>
+      <w:r>
+        <w:rPr>
+          <w:b/>
+          <w:sz w:val="28"/>
+          <w:szCs w:val="28"/>
+        </w:rPr>
+        <w:t>5</w:t>
+      </w:r>
+      <w:r>
+        <w:rPr>
+          <w:b/>
+          <w:sz w:val="28"/>
+          <w:szCs w:val="28"/>
+        </w:rPr>
+        <w:t xml:space="preserve">  DATA</w:t>
+      </w:r>
+      <w:proofErr w:type="gramEnd"/>
+      <w:r>
+        <w:rPr>
+          <w:b/>
+          <w:sz w:val="28"/>
+          <w:szCs w:val="28"/>
+        </w:rPr>
+        <w:t xml:space="preserve"> SCIENCE EMPLOYERS INCLUDE</w:t>
+      </w:r>
+      <w:r>
+        <w:rPr>
+          <w:b/>
+          <w:sz w:val="28"/>
+          <w:szCs w:val="28"/>
+        </w:rPr>
+        <w:t xml:space="preserve"> with most </w:t>
+      </w:r>
+      <w:proofErr w:type="spellStart"/>
+      <w:r>
+        <w:rPr>
+          <w:b/>
+          <w:sz w:val="28"/>
+          <w:szCs w:val="28"/>
+        </w:rPr>
+        <w:t>no</w:t>
+      </w:r>
+      <w:proofErr w:type="spellEnd"/>
+      <w:r>
+        <w:rPr>
+          <w:b/>
+          <w:sz w:val="28"/>
+          <w:szCs w:val="28"/>
+        </w:rPr>
+        <w:t xml:space="preserve"> of Applications</w:t>
+      </w:r>
+      <w:r>
+        <w:rPr>
+          <w:b/>
+          <w:sz w:val="28"/>
+          <w:szCs w:val="28"/>
+        </w:rPr>
+        <w:t xml:space="preserve"> – </w:t>
+      </w:r>
+    </w:p>
+    <w:p>
+      <w:pPr>
+        <w:pStyle w:val="ListParagraph"/>
+        <w:rPr>
+          <w:b/>
+          <w:sz w:val="28"/>
+          <w:szCs w:val="28"/>
+        </w:rPr>
+      </w:pPr>
+      <w:proofErr w:type="gramStart"/>
+      <w:r>
+        <w:rPr>
+          <w:b/>
+          <w:sz w:val="28"/>
+          <w:szCs w:val="28"/>
+        </w:rPr>
+        <w:t>1)AMAZON</w:t>
+      </w:r>
+      <w:proofErr w:type="gramEnd"/>
+    </w:p>
+    <w:p>
+      <w:pPr>
+        <w:pStyle w:val="ListParagraph"/>
+        <w:rPr>
+          <w:b/>
+          <w:sz w:val="28"/>
+          <w:szCs w:val="28"/>
+        </w:rPr>
+      </w:pPr>
+      <w:proofErr w:type="gramStart"/>
+      <w:r>
+        <w:rPr>
+          <w:b/>
+          <w:sz w:val="28"/>
+          <w:szCs w:val="28"/>
+        </w:rPr>
+        <w:t>2)FACEBOOK</w:t>
+      </w:r>
+      <w:proofErr w:type="gramEnd"/>
+    </w:p>
+    <w:p>
+      <w:pPr>
+        <w:pStyle w:val="ListParagraph"/>
+        <w:rPr>
+          <w:b/>
+          <w:sz w:val="28"/>
+          <w:szCs w:val="28"/>
+        </w:rPr>
+      </w:pPr>
+      <w:proofErr w:type="gramStart"/>
+      <w:r>
+        <w:rPr>
+          <w:b/>
+          <w:sz w:val="28"/>
+          <w:szCs w:val="28"/>
+        </w:rPr>
+        <w:t>3)MICROSOFT</w:t>
+      </w:r>
+      <w:proofErr w:type="gramEnd"/>
+    </w:p>
+    <w:p>
+      <w:pPr>
+        <w:pStyle w:val="ListParagraph"/>
+        <w:rPr>
+          <w:b/>
+          <w:sz w:val="28"/>
+          <w:szCs w:val="28"/>
+        </w:rPr>
+      </w:pPr>
+      <w:proofErr w:type="gramStart"/>
+      <w:r>
+        <w:rPr>
+          <w:b/>
+          <w:sz w:val="28"/>
+          <w:szCs w:val="28"/>
+        </w:rPr>
+        <w:t>4)LINKEDIN</w:t>
+      </w:r>
+      <w:proofErr w:type="gramEnd"/>
+    </w:p>
+    <w:p>
+      <w:pPr>
+        <w:pStyle w:val="ListParagraph"/>
+        <w:rPr>
+          <w:b/>
+          <w:sz w:val="28"/>
+          <w:szCs w:val="28"/>
+        </w:rPr>
+      </w:pPr>
+      <w:proofErr w:type="gramStart"/>
+      <w:r>
+        <w:rPr>
+          <w:b/>
+          <w:sz w:val="28"/>
+          <w:szCs w:val="28"/>
+        </w:rPr>
+        <w:t>5)UBER</w:t>
+      </w:r>
+      <w:proofErr w:type="gramEnd"/>
+    </w:p>
+    <w:p>
+      <w:pPr>
+        <w:pStyle w:val="ListParagraph"/>
+        <w:rPr>
+          <w:b/>
+          <w:i/>
+          <w:sz w:val="28"/>
+          <w:szCs w:val="28"/>
         </w:rPr>
       </w:pPr>
     </w:p>

</xml_diff>

<commit_message>
Data Science Job Sectors vs Median Salaries
</commit_message>
<xml_diff>
--- a/observations.docx
+++ b/observations.docx
@@ -16,25 +16,18 @@
           <w:sz w:val="40"/>
           <w:szCs w:val="40"/>
         </w:rPr>
-        <w:t>OBSERVATIONS OF THE EXPLORATORY DATA ANALYSIS-</w:t>
-      </w:r>
-    </w:p>
-    <w:p>
-      <w:pPr>
+        <w:t>OBSERVATIONS O</w:t>
+      </w:r>
+      <w:r>
         <w:rPr>
           <w:b/>
           <w:sz w:val="40"/>
           <w:szCs w:val="40"/>
         </w:rPr>
-      </w:pPr>
-    </w:p>
-    <w:p>
-      <w:pPr>
-        <w:rPr>
-          <w:sz w:val="28"/>
-          <w:szCs w:val="28"/>
-        </w:rPr>
-      </w:pPr>
+        <w:t>F THE EXPLORATORY DATA ANALYSIS</w:t>
+      </w:r>
+      <w:bookmarkStart w:id="0" w:name="_GoBack"/>
+      <w:bookmarkEnd w:id="0"/>
     </w:p>
     <w:p>
       <w:pPr>
@@ -107,7 +100,6 @@
           <w:szCs w:val="28"/>
         </w:rPr>
       </w:pPr>
-      <w:proofErr w:type="gramStart"/>
       <w:r>
         <w:rPr>
           <w:b/>
@@ -115,17 +107,7 @@
           <w:sz w:val="28"/>
           <w:szCs w:val="28"/>
         </w:rPr>
-        <w:t>QUESTIONS  INTERESTED</w:t>
-      </w:r>
-      <w:proofErr w:type="gramEnd"/>
-      <w:r>
-        <w:rPr>
-          <w:b/>
-          <w:bCs/>
-          <w:sz w:val="28"/>
-          <w:szCs w:val="28"/>
-        </w:rPr>
-        <w:t xml:space="preserve"> IN ANSWERING ?</w:t>
+        <w:t>QUESTIONS  INTERESTED IN ANSWERING ?</w:t>
       </w:r>
     </w:p>
     <w:p>
@@ -297,7 +279,6 @@
           <w:sz w:val="28"/>
           <w:szCs w:val="28"/>
         </w:rPr>
-        <w:lastRenderedPageBreak/>
         <w:t>We observe a slight dip in the number of applications from Infosys, Wipro, Tata Consultancy, IBM India and HCL America. This is because of increased incorporation of automation in the IT industry.</w:t>
       </w:r>
     </w:p>
@@ -409,23 +390,7 @@
           <w:sz w:val="28"/>
           <w:szCs w:val="28"/>
         </w:rPr>
-        <w:t xml:space="preserve">around 38 % of approved H1B visa applications from </w:t>
-      </w:r>
-      <w:proofErr w:type="gramStart"/>
-      <w:r>
-        <w:rPr>
-          <w:sz w:val="28"/>
-          <w:szCs w:val="28"/>
-        </w:rPr>
-        <w:t>the  foreign</w:t>
-      </w:r>
-      <w:proofErr w:type="gramEnd"/>
-      <w:r>
-        <w:rPr>
-          <w:sz w:val="28"/>
-          <w:szCs w:val="28"/>
-        </w:rPr>
-        <w:t xml:space="preserve"> national by the US IMMIGRANTS DEPARTMENT followed by </w:t>
+        <w:t xml:space="preserve">around 38 % of approved H1B visa applications from the  foreign national by the US IMMIGRANTS DEPARTMENT followed by </w:t>
       </w:r>
       <w:r>
         <w:rPr>
@@ -560,7 +525,6 @@
         </w:rPr>
         <w:t xml:space="preserve">H1B labor Visa </w:t>
       </w:r>
-      <w:proofErr w:type="gramStart"/>
       <w:r>
         <w:rPr>
           <w:b/>
@@ -577,7 +541,6 @@
         </w:rPr>
         <w:t xml:space="preserve"> ?</w:t>
       </w:r>
-      <w:proofErr w:type="gramEnd"/>
     </w:p>
     <w:p>
       <w:pPr>
@@ -702,7 +665,6 @@
           <w:sz w:val="28"/>
           <w:szCs w:val="28"/>
         </w:rPr>
-        <w:lastRenderedPageBreak/>
         <w:t xml:space="preserve">4) </w:t>
       </w:r>
       <w:r>
@@ -796,25 +758,7 @@
           <w:sz w:val="36"/>
           <w:szCs w:val="36"/>
         </w:rPr>
-        <w:t xml:space="preserve">3)COMPANIES LIKE </w:t>
-      </w:r>
-      <w:proofErr w:type="gramStart"/>
-      <w:r>
-        <w:rPr>
-          <w:b/>
-          <w:sz w:val="36"/>
-          <w:szCs w:val="36"/>
-        </w:rPr>
-        <w:t>GOOGLE,AMAZON</w:t>
-      </w:r>
-      <w:proofErr w:type="gramEnd"/>
-      <w:r>
-        <w:rPr>
-          <w:b/>
-          <w:sz w:val="36"/>
-          <w:szCs w:val="36"/>
-        </w:rPr>
-        <w:t xml:space="preserve"> AND FACEBOOK</w:t>
+        <w:t>3)COMPANIES LIKE GOOGLE,AMAZON AND FACEBOOK</w:t>
       </w:r>
       <w:r>
         <w:rPr>
@@ -882,39 +826,7 @@
           <w:sz w:val="28"/>
           <w:szCs w:val="28"/>
         </w:rPr>
-        <w:t xml:space="preserve"> like </w:t>
-      </w:r>
-      <w:proofErr w:type="gramStart"/>
-      <w:r>
-        <w:rPr>
-          <w:sz w:val="28"/>
-          <w:szCs w:val="28"/>
-        </w:rPr>
-        <w:t>Infosys ,</w:t>
-      </w:r>
-      <w:proofErr w:type="spellStart"/>
-      <w:r>
-        <w:rPr>
-          <w:sz w:val="28"/>
-          <w:szCs w:val="28"/>
-        </w:rPr>
-        <w:t>TCS</w:t>
-      </w:r>
-      <w:proofErr w:type="gramEnd"/>
-      <w:r>
-        <w:rPr>
-          <w:sz w:val="28"/>
-          <w:szCs w:val="28"/>
-        </w:rPr>
-        <w:t>,Wipro</w:t>
-      </w:r>
-      <w:proofErr w:type="spellEnd"/>
-      <w:r>
-        <w:rPr>
-          <w:sz w:val="28"/>
-          <w:szCs w:val="28"/>
-        </w:rPr>
-        <w:t xml:space="preserve"> </w:t>
+        <w:t xml:space="preserve"> like Infosys ,TCS,Wipro </w:t>
       </w:r>
       <w:r>
         <w:rPr>
@@ -954,30 +866,14 @@
           <w:sz w:val="28"/>
           <w:szCs w:val="28"/>
         </w:rPr>
-        <w:t xml:space="preserve">The median </w:t>
-      </w:r>
-      <w:proofErr w:type="gramStart"/>
-      <w:r>
-        <w:rPr>
-          <w:sz w:val="28"/>
-          <w:szCs w:val="28"/>
-        </w:rPr>
-        <w:t>wage</w:t>
-      </w:r>
-      <w:r>
-        <w:rPr>
-          <w:sz w:val="28"/>
-          <w:szCs w:val="28"/>
-        </w:rPr>
-        <w:t>(</w:t>
-      </w:r>
-      <w:proofErr w:type="gramEnd"/>
-      <w:r>
-        <w:rPr>
-          <w:sz w:val="28"/>
-          <w:szCs w:val="28"/>
-        </w:rPr>
-        <w:t>50%  of IT companies)</w:t>
+        <w:t>The median wage</w:t>
+      </w:r>
+      <w:r>
+        <w:rPr>
+          <w:sz w:val="28"/>
+          <w:szCs w:val="28"/>
+        </w:rPr>
+        <w:t>(50%  of IT companies)</w:t>
       </w:r>
       <w:r>
         <w:rPr>
@@ -1010,24 +906,148 @@
           <w:sz w:val="28"/>
           <w:szCs w:val="28"/>
         </w:rPr>
-        <w:t xml:space="preserve">the </w:t>
-      </w:r>
-      <w:proofErr w:type="gramStart"/>
-      <w:r>
-        <w:rPr>
-          <w:sz w:val="28"/>
-          <w:szCs w:val="28"/>
-        </w:rPr>
-        <w:t xml:space="preserve">highest </w:t>
-      </w:r>
-      <w:r>
-        <w:rPr>
-          <w:sz w:val="28"/>
-          <w:szCs w:val="28"/>
-        </w:rPr>
-        <w:t xml:space="preserve"> median</w:t>
-      </w:r>
-      <w:proofErr w:type="gramEnd"/>
+        <w:t xml:space="preserve">the highest </w:t>
+      </w:r>
+      <w:r>
+        <w:rPr>
+          <w:sz w:val="28"/>
+          <w:szCs w:val="28"/>
+        </w:rPr>
+        <w:t xml:space="preserve"> median </w:t>
+      </w:r>
+      <w:r>
+        <w:rPr>
+          <w:sz w:val="28"/>
+          <w:szCs w:val="28"/>
+        </w:rPr>
+        <w:t xml:space="preserve">wage </w:t>
+      </w:r>
+      <w:r>
+        <w:rPr>
+          <w:sz w:val="28"/>
+          <w:szCs w:val="28"/>
+        </w:rPr>
+        <w:t>above 100000 USD.</w:t>
+      </w:r>
+    </w:p>
+    <w:p>
+      <w:pPr>
+        <w:rPr>
+          <w:sz w:val="36"/>
+          <w:szCs w:val="36"/>
+        </w:rPr>
+      </w:pPr>
+    </w:p>
+    <w:p>
+      <w:pPr>
+        <w:rPr>
+          <w:sz w:val="36"/>
+          <w:szCs w:val="36"/>
+        </w:rPr>
+      </w:pPr>
+    </w:p>
+    <w:p>
+      <w:pPr>
+        <w:rPr>
+          <w:sz w:val="36"/>
+          <w:szCs w:val="36"/>
+        </w:rPr>
+      </w:pPr>
+    </w:p>
+    <w:p>
+      <w:pPr>
+        <w:rPr>
+          <w:b/>
+          <w:sz w:val="36"/>
+          <w:szCs w:val="36"/>
+        </w:rPr>
+      </w:pPr>
+      <w:r>
+        <w:rPr>
+          <w:b/>
+          <w:sz w:val="36"/>
+          <w:szCs w:val="36"/>
+        </w:rPr>
+        <w:t>4</w:t>
+      </w:r>
+      <w:r>
+        <w:rPr>
+          <w:b/>
+          <w:sz w:val="36"/>
+          <w:szCs w:val="36"/>
+        </w:rPr>
+        <w:t>)</w:t>
+      </w:r>
+      <w:r>
+        <w:rPr>
+          <w:b/>
+          <w:sz w:val="36"/>
+          <w:szCs w:val="36"/>
+        </w:rPr>
+        <w:t>ANALYSIS OF DATA SCIENCE RELATED JOBS-  MACHINE LEARNING JOBS AND DATA ENGINEER ETC:</w:t>
+      </w:r>
+    </w:p>
+    <w:p>
+      <w:pPr>
+        <w:rPr>
+          <w:b/>
+          <w:sz w:val="36"/>
+          <w:szCs w:val="36"/>
+        </w:rPr>
+      </w:pPr>
+      <w:r>
+        <w:rPr>
+          <w:b/>
+          <w:sz w:val="36"/>
+          <w:szCs w:val="36"/>
+        </w:rPr>
+        <w:t>OBSV-</w:t>
+      </w:r>
+    </w:p>
+    <w:p>
+      <w:pPr>
+        <w:rPr>
+          <w:sz w:val="28"/>
+          <w:szCs w:val="28"/>
+        </w:rPr>
+      </w:pPr>
+      <w:r>
+        <w:rPr>
+          <w:b/>
+          <w:sz w:val="36"/>
+          <w:szCs w:val="36"/>
+        </w:rPr>
+        <w:t>1)</w:t>
+      </w:r>
+      <w:r>
+        <w:rPr>
+          <w:sz w:val="28"/>
+          <w:szCs w:val="28"/>
+        </w:rPr>
+        <w:t>Highest number</w:t>
+      </w:r>
+      <w:r>
+        <w:rPr>
+          <w:sz w:val="28"/>
+          <w:szCs w:val="28"/>
+        </w:rPr>
+        <w:t xml:space="preserve"> H1B visa </w:t>
+      </w:r>
+      <w:r>
+        <w:rPr>
+          <w:sz w:val="28"/>
+          <w:szCs w:val="28"/>
+        </w:rPr>
+        <w:t xml:space="preserve"> applications for </w:t>
+      </w:r>
+      <w:r>
+        <w:rPr>
+          <w:b/>
+          <w:sz w:val="28"/>
+          <w:szCs w:val="28"/>
+        </w:rPr>
+        <w:t>Data Sciencetist</w:t>
+      </w:r>
       <w:r>
         <w:rPr>
           <w:sz w:val="28"/>
@@ -1040,147 +1060,100 @@
           <w:sz w:val="28"/>
           <w:szCs w:val="28"/>
         </w:rPr>
-        <w:t xml:space="preserve">wage </w:t>
-      </w:r>
-      <w:r>
-        <w:rPr>
-          <w:sz w:val="28"/>
-          <w:szCs w:val="28"/>
-        </w:rPr>
-        <w:t>above 100000 USD.</w:t>
-      </w:r>
-    </w:p>
-    <w:p>
-      <w:pPr>
-        <w:rPr>
-          <w:sz w:val="36"/>
-          <w:szCs w:val="36"/>
-        </w:rPr>
-      </w:pPr>
-    </w:p>
-    <w:p>
-      <w:pPr>
-        <w:rPr>
-          <w:sz w:val="36"/>
-          <w:szCs w:val="36"/>
-        </w:rPr>
-      </w:pPr>
-    </w:p>
-    <w:p>
-      <w:pPr>
-        <w:rPr>
-          <w:sz w:val="36"/>
-          <w:szCs w:val="36"/>
-        </w:rPr>
-      </w:pPr>
-    </w:p>
-    <w:p>
-      <w:pPr>
-        <w:rPr>
-          <w:b/>
-          <w:sz w:val="36"/>
-          <w:szCs w:val="36"/>
-        </w:rPr>
-      </w:pPr>
-      <w:r>
-        <w:rPr>
-          <w:b/>
-          <w:sz w:val="36"/>
-          <w:szCs w:val="36"/>
+        <w:t xml:space="preserve"> positions</w:t>
+      </w:r>
+      <w:r>
+        <w:rPr>
+          <w:sz w:val="28"/>
+          <w:szCs w:val="28"/>
+        </w:rPr>
+        <w:t xml:space="preserve"> with  application increasing from 2011 to 2016(highest), followed by </w:t>
+      </w:r>
+      <w:r>
+        <w:rPr>
+          <w:b/>
+          <w:sz w:val="28"/>
+          <w:szCs w:val="28"/>
+        </w:rPr>
+        <w:t>Data Engineer</w:t>
+      </w:r>
+      <w:r>
+        <w:rPr>
+          <w:sz w:val="28"/>
+          <w:szCs w:val="28"/>
+        </w:rPr>
+        <w:t xml:space="preserve"> positions having the same trend and at last least number of </w:t>
+      </w:r>
+      <w:r>
+        <w:rPr>
+          <w:sz w:val="28"/>
+          <w:szCs w:val="28"/>
+        </w:rPr>
+        <w:t xml:space="preserve">H1B visa </w:t>
+      </w:r>
+      <w:r>
+        <w:rPr>
+          <w:sz w:val="28"/>
+          <w:szCs w:val="28"/>
+        </w:rPr>
+        <w:t>application</w:t>
+      </w:r>
+      <w:r>
+        <w:rPr>
+          <w:sz w:val="28"/>
+          <w:szCs w:val="28"/>
+        </w:rPr>
+        <w:t>s</w:t>
+      </w:r>
+      <w:r>
+        <w:rPr>
+          <w:sz w:val="28"/>
+          <w:szCs w:val="28"/>
+        </w:rPr>
+        <w:t xml:space="preserve"> </w:t>
+      </w:r>
+      <w:r>
+        <w:rPr>
+          <w:sz w:val="28"/>
+          <w:szCs w:val="28"/>
         </w:rPr>
         <w:lastRenderedPageBreak/>
-        <w:t>4</w:t>
-      </w:r>
-      <w:r>
-        <w:rPr>
-          <w:b/>
-          <w:sz w:val="36"/>
-          <w:szCs w:val="36"/>
-        </w:rPr>
-        <w:t>)</w:t>
-      </w:r>
-      <w:r>
-        <w:rPr>
-          <w:b/>
-          <w:sz w:val="36"/>
-          <w:szCs w:val="36"/>
-        </w:rPr>
-        <w:t>ANALYSIS OF DATA SCIENCE RELATED JOBS-  MACHINE LEARNING JOBS AND DATA ENGINEER ETC:</w:t>
-      </w:r>
-    </w:p>
-    <w:p>
-      <w:pPr>
-        <w:rPr>
-          <w:b/>
-          <w:sz w:val="36"/>
-          <w:szCs w:val="36"/>
-        </w:rPr>
-      </w:pPr>
-      <w:r>
-        <w:rPr>
-          <w:b/>
-          <w:sz w:val="36"/>
-          <w:szCs w:val="36"/>
-        </w:rPr>
-        <w:t>OBSV-</w:t>
-      </w:r>
-    </w:p>
-    <w:p>
-      <w:pPr>
-        <w:rPr>
-          <w:sz w:val="28"/>
-          <w:szCs w:val="28"/>
-        </w:rPr>
-      </w:pPr>
-      <w:r>
-        <w:rPr>
-          <w:b/>
-          <w:sz w:val="36"/>
-          <w:szCs w:val="36"/>
-        </w:rPr>
-        <w:t>1)</w:t>
-      </w:r>
-      <w:r>
-        <w:rPr>
-          <w:sz w:val="28"/>
-          <w:szCs w:val="28"/>
-        </w:rPr>
-        <w:t>Highest number</w:t>
-      </w:r>
-      <w:r>
-        <w:rPr>
-          <w:sz w:val="28"/>
-          <w:szCs w:val="28"/>
-        </w:rPr>
-        <w:t xml:space="preserve"> H1B visa </w:t>
-      </w:r>
-      <w:r>
-        <w:rPr>
-          <w:sz w:val="28"/>
-          <w:szCs w:val="28"/>
-        </w:rPr>
-        <w:t xml:space="preserve"> applications for </w:t>
-      </w:r>
-      <w:r>
-        <w:rPr>
-          <w:b/>
-          <w:sz w:val="28"/>
-          <w:szCs w:val="28"/>
-        </w:rPr>
-        <w:t xml:space="preserve">Data </w:t>
-      </w:r>
-      <w:proofErr w:type="spellStart"/>
-      <w:r>
-        <w:rPr>
-          <w:b/>
-          <w:sz w:val="28"/>
-          <w:szCs w:val="28"/>
-        </w:rPr>
-        <w:t>Sciencetist</w:t>
-      </w:r>
-      <w:proofErr w:type="spellEnd"/>
-      <w:r>
-        <w:rPr>
+        <w:t xml:space="preserve">for </w:t>
+      </w:r>
+      <w:r>
+        <w:rPr>
+          <w:b/>
+          <w:sz w:val="28"/>
+          <w:szCs w:val="28"/>
+        </w:rPr>
+        <w:t>Machine learning</w:t>
+      </w:r>
+      <w:r>
+        <w:rPr>
+          <w:sz w:val="28"/>
+          <w:szCs w:val="28"/>
+        </w:rPr>
+        <w:t xml:space="preserve"> engineer</w:t>
+      </w:r>
+      <w:r>
+        <w:rPr>
+          <w:sz w:val="28"/>
+          <w:szCs w:val="28"/>
+        </w:rPr>
+        <w:t xml:space="preserve"> positions with maximum of </w:t>
+      </w:r>
+      <w:r>
+        <w:rPr>
+          <w:b/>
+          <w:i/>
+          <w:sz w:val="28"/>
+          <w:szCs w:val="28"/>
+        </w:rPr>
+        <w:t>78</w:t>
+      </w:r>
+      <w:r>
+        <w:rPr>
+          <w:b/>
           <w:sz w:val="28"/>
           <w:szCs w:val="28"/>
         </w:rPr>
@@ -1188,99 +1161,50 @@
       </w:r>
       <w:r>
         <w:rPr>
-          <w:sz w:val="28"/>
-          <w:szCs w:val="28"/>
-        </w:rPr>
-        <w:t xml:space="preserve"> positions</w:t>
-      </w:r>
-      <w:r>
-        <w:rPr>
-          <w:sz w:val="28"/>
-          <w:szCs w:val="28"/>
-        </w:rPr>
-        <w:t xml:space="preserve"> with  application increasing from 2011 to 2016(highest), followed by </w:t>
-      </w:r>
-      <w:r>
-        <w:rPr>
-          <w:b/>
-          <w:sz w:val="28"/>
-          <w:szCs w:val="28"/>
-        </w:rPr>
-        <w:t>Data Engineer</w:t>
-      </w:r>
-      <w:r>
-        <w:rPr>
-          <w:sz w:val="28"/>
-          <w:szCs w:val="28"/>
-        </w:rPr>
-        <w:t xml:space="preserve"> positions having the same trend and at last least number of </w:t>
-      </w:r>
-      <w:r>
-        <w:rPr>
-          <w:sz w:val="28"/>
-          <w:szCs w:val="28"/>
-        </w:rPr>
-        <w:t xml:space="preserve">H1B visa </w:t>
-      </w:r>
-      <w:r>
-        <w:rPr>
-          <w:sz w:val="28"/>
-          <w:szCs w:val="28"/>
-        </w:rPr>
-        <w:t>application</w:t>
-      </w:r>
-      <w:r>
-        <w:rPr>
-          <w:sz w:val="28"/>
-          <w:szCs w:val="28"/>
-        </w:rPr>
-        <w:t>s</w:t>
-      </w:r>
-      <w:r>
-        <w:rPr>
-          <w:sz w:val="28"/>
-          <w:szCs w:val="28"/>
-        </w:rPr>
-        <w:t xml:space="preserve"> for </w:t>
-      </w:r>
-      <w:r>
-        <w:rPr>
-          <w:b/>
-          <w:sz w:val="28"/>
-          <w:szCs w:val="28"/>
-        </w:rPr>
-        <w:t>Machine learning</w:t>
-      </w:r>
-      <w:r>
-        <w:rPr>
-          <w:sz w:val="28"/>
-          <w:szCs w:val="28"/>
-        </w:rPr>
-        <w:t xml:space="preserve"> engineer</w:t>
-      </w:r>
-      <w:r>
-        <w:rPr>
-          <w:sz w:val="28"/>
-          <w:szCs w:val="28"/>
-        </w:rPr>
-        <w:t xml:space="preserve"> positions with maximum of 78 that too in 2016 itself.</w:t>
-      </w:r>
-    </w:p>
-    <w:p>
-      <w:pPr>
-        <w:rPr>
-          <w:i/>
-          <w:sz w:val="28"/>
-          <w:szCs w:val="28"/>
-        </w:rPr>
-      </w:pPr>
-      <w:r>
-        <w:rPr>
-          <w:i/>
-          <w:sz w:val="28"/>
-          <w:szCs w:val="28"/>
-        </w:rPr>
-        <w:t>In 2016, Data Scientist position broke the 1000 barrier on the number of H-1B Visa applications.</w:t>
+          <w:b/>
+          <w:sz w:val="28"/>
+          <w:szCs w:val="28"/>
+        </w:rPr>
+        <w:t xml:space="preserve">applications </w:t>
+      </w:r>
+      <w:r>
+        <w:rPr>
+          <w:sz w:val="28"/>
+          <w:szCs w:val="28"/>
+        </w:rPr>
+        <w:t>that too in 2016 itself.</w:t>
+      </w:r>
+    </w:p>
+    <w:p>
+      <w:pPr>
+        <w:rPr>
+          <w:i/>
+          <w:sz w:val="28"/>
+          <w:szCs w:val="28"/>
+        </w:rPr>
+      </w:pPr>
+      <w:r>
+        <w:rPr>
+          <w:i/>
+          <w:sz w:val="28"/>
+          <w:szCs w:val="28"/>
+        </w:rPr>
+        <w:t xml:space="preserve">In 2016, Data Scientist position broke the 1000 barrier on the </w:t>
+      </w:r>
+      <w:r>
+        <w:rPr>
+          <w:sz w:val="28"/>
+          <w:szCs w:val="28"/>
+        </w:rPr>
+        <w:t>number</w:t>
+      </w:r>
+      <w:r>
+        <w:rPr>
+          <w:i/>
+          <w:sz w:val="28"/>
+          <w:szCs w:val="28"/>
+        </w:rPr>
+        <w:t xml:space="preserve"> of H-1B Visa applications.</w:t>
       </w:r>
     </w:p>
     <w:p>
@@ -1303,25 +1227,7 @@
           <w:sz w:val="28"/>
           <w:szCs w:val="28"/>
         </w:rPr>
-        <w:t xml:space="preserve">data </w:t>
-      </w:r>
-      <w:proofErr w:type="spellStart"/>
-      <w:r>
-        <w:rPr>
-          <w:b/>
-          <w:sz w:val="28"/>
-          <w:szCs w:val="28"/>
-        </w:rPr>
-        <w:t>Sciencetist</w:t>
-      </w:r>
-      <w:proofErr w:type="spellEnd"/>
-      <w:r>
-        <w:rPr>
-          <w:b/>
-          <w:sz w:val="28"/>
-          <w:szCs w:val="28"/>
-        </w:rPr>
-        <w:t xml:space="preserve"> and data engineer</w:t>
+        <w:t>data Sciencetist and data engineer</w:t>
       </w:r>
       <w:r>
         <w:rPr>
@@ -1446,25 +1352,7 @@
           <w:sz w:val="28"/>
           <w:szCs w:val="28"/>
         </w:rPr>
-        <w:t xml:space="preserve">Wages of Data </w:t>
-      </w:r>
-      <w:proofErr w:type="spellStart"/>
-      <w:r>
-        <w:rPr>
-          <w:i/>
-          <w:sz w:val="28"/>
-          <w:szCs w:val="28"/>
-        </w:rPr>
-        <w:t>Sciencetists</w:t>
-      </w:r>
-      <w:proofErr w:type="spellEnd"/>
-      <w:r>
-        <w:rPr>
-          <w:i/>
-          <w:sz w:val="28"/>
-          <w:szCs w:val="28"/>
-        </w:rPr>
-        <w:t xml:space="preserve"> have decreased maximum in 2016 and was highest during 2012 , it might have decreased a bit due to some recession etc</w:t>
+        <w:t>Wages of Data Sciencetists have decreased maximum in 2016 and was highest during 2012 , it might have decreased a bit due to some recession etc</w:t>
       </w:r>
     </w:p>
     <w:p>
@@ -1530,9 +1418,8 @@
           <w:szCs w:val="28"/>
           <w:highlight w:val="green"/>
         </w:rPr>
-        <w:t xml:space="preserve">ges </w:t>
-      </w:r>
-      <w:proofErr w:type="gramStart"/>
+        <w:t xml:space="preserve">ges have  increased </w:t>
+      </w:r>
       <w:r>
         <w:rPr>
           <w:b/>
@@ -1541,10 +1428,12 @@
           <w:szCs w:val="28"/>
           <w:highlight w:val="green"/>
         </w:rPr>
-        <w:t>have  increased</w:t>
-      </w:r>
-      <w:proofErr w:type="gramEnd"/>
-      <w:r>
+        <w:t xml:space="preserve"> over time form 2011-2016.</w:t>
+      </w:r>
+    </w:p>
+    <w:p>
+      <w:pPr>
+        <w:pStyle w:val="ListParagraph"/>
         <w:rPr>
           <w:b/>
           <w:i/>
@@ -1552,9 +1441,11 @@
           <w:szCs w:val="28"/>
           <w:highlight w:val="green"/>
         </w:rPr>
-        <w:t xml:space="preserve"> </w:t>
-      </w:r>
-      <w:r>
+      </w:pPr>
+    </w:p>
+    <w:p>
+      <w:pPr>
+        <w:pStyle w:val="ListParagraph"/>
         <w:rPr>
           <w:b/>
           <w:i/>
@@ -1562,32 +1453,93 @@
           <w:szCs w:val="28"/>
           <w:highlight w:val="green"/>
         </w:rPr>
-        <w:t xml:space="preserve"> over time form 2011-2016.</w:t>
-      </w:r>
+      </w:pPr>
     </w:p>
     <w:p>
       <w:pPr>
         <w:pStyle w:val="ListParagraph"/>
         <w:rPr>
           <w:b/>
-          <w:i/>
-          <w:sz w:val="28"/>
-          <w:szCs w:val="28"/>
-          <w:highlight w:val="green"/>
-        </w:rPr>
-      </w:pPr>
+          <w:sz w:val="28"/>
+          <w:szCs w:val="28"/>
+        </w:rPr>
+      </w:pPr>
+      <w:r>
+        <w:rPr>
+          <w:b/>
+          <w:sz w:val="28"/>
+          <w:szCs w:val="28"/>
+        </w:rPr>
+        <w:t>TOP</w:t>
+      </w:r>
+      <w:r>
+        <w:rPr>
+          <w:b/>
+          <w:sz w:val="28"/>
+          <w:szCs w:val="28"/>
+        </w:rPr>
+        <w:t xml:space="preserve"> 5</w:t>
+      </w:r>
+      <w:r>
+        <w:rPr>
+          <w:b/>
+          <w:sz w:val="28"/>
+          <w:szCs w:val="28"/>
+        </w:rPr>
+        <w:t xml:space="preserve">  DATA SCIENCE EMPLOYERS </w:t>
+      </w:r>
+      <w:r>
+        <w:rPr>
+          <w:b/>
+          <w:sz w:val="28"/>
+          <w:szCs w:val="28"/>
+        </w:rPr>
+        <w:t>with most no of</w:t>
+      </w:r>
+      <w:r>
+        <w:rPr>
+          <w:b/>
+          <w:sz w:val="28"/>
+          <w:szCs w:val="28"/>
+        </w:rPr>
+        <w:t xml:space="preserve"> H1B VISA</w:t>
+      </w:r>
+      <w:r>
+        <w:rPr>
+          <w:b/>
+          <w:sz w:val="28"/>
+          <w:szCs w:val="28"/>
+        </w:rPr>
+        <w:t xml:space="preserve"> Applications</w:t>
+      </w:r>
+      <w:r>
+        <w:rPr>
+          <w:b/>
+          <w:sz w:val="28"/>
+          <w:szCs w:val="28"/>
+        </w:rPr>
+        <w:t xml:space="preserve"> – </w:t>
+      </w:r>
     </w:p>
     <w:p>
       <w:pPr>
         <w:pStyle w:val="ListParagraph"/>
         <w:rPr>
           <w:b/>
-          <w:i/>
-          <w:sz w:val="28"/>
-          <w:szCs w:val="28"/>
-          <w:highlight w:val="green"/>
-        </w:rPr>
-      </w:pPr>
+          <w:sz w:val="28"/>
+          <w:szCs w:val="28"/>
+          <w:highlight w:val="red"/>
+        </w:rPr>
+      </w:pPr>
+      <w:r>
+        <w:rPr>
+          <w:b/>
+          <w:sz w:val="28"/>
+          <w:szCs w:val="28"/>
+          <w:highlight w:val="red"/>
+        </w:rPr>
+        <w:t>1)AMAZON</w:t>
+      </w:r>
     </w:p>
     <w:p>
       <w:pPr>
@@ -1596,83 +1548,17 @@
           <w:b/>
           <w:sz w:val="28"/>
           <w:szCs w:val="28"/>
-        </w:rPr>
-      </w:pPr>
-      <w:r>
-        <w:rPr>
-          <w:b/>
-          <w:sz w:val="28"/>
-          <w:szCs w:val="28"/>
-        </w:rPr>
-        <w:t>TOP</w:t>
-      </w:r>
-      <w:r>
-        <w:rPr>
-          <w:b/>
-          <w:sz w:val="28"/>
-          <w:szCs w:val="28"/>
-        </w:rPr>
-        <w:t xml:space="preserve"> </w:t>
-      </w:r>
-      <w:proofErr w:type="gramStart"/>
-      <w:r>
-        <w:rPr>
-          <w:b/>
-          <w:sz w:val="28"/>
-          <w:szCs w:val="28"/>
-        </w:rPr>
-        <w:t>5</w:t>
-      </w:r>
-      <w:r>
-        <w:rPr>
-          <w:b/>
-          <w:sz w:val="28"/>
-          <w:szCs w:val="28"/>
-        </w:rPr>
-        <w:t xml:space="preserve">  DATA</w:t>
-      </w:r>
-      <w:proofErr w:type="gramEnd"/>
-      <w:r>
-        <w:rPr>
-          <w:b/>
-          <w:sz w:val="28"/>
-          <w:szCs w:val="28"/>
-        </w:rPr>
-        <w:t xml:space="preserve"> SCIENCE EMPLOYERS </w:t>
-      </w:r>
-      <w:r>
-        <w:rPr>
-          <w:b/>
-          <w:sz w:val="28"/>
-          <w:szCs w:val="28"/>
-        </w:rPr>
-        <w:t>with most no of</w:t>
-      </w:r>
-      <w:r>
-        <w:rPr>
-          <w:b/>
-          <w:sz w:val="28"/>
-          <w:szCs w:val="28"/>
-        </w:rPr>
-        <w:t xml:space="preserve"> H1B VISA</w:t>
-      </w:r>
-      <w:bookmarkStart w:id="0" w:name="_GoBack"/>
-      <w:bookmarkEnd w:id="0"/>
-      <w:r>
-        <w:rPr>
-          <w:b/>
-          <w:sz w:val="28"/>
-          <w:szCs w:val="28"/>
-        </w:rPr>
-        <w:t xml:space="preserve"> Applications</w:t>
-      </w:r>
-      <w:r>
-        <w:rPr>
-          <w:b/>
-          <w:sz w:val="28"/>
-          <w:szCs w:val="28"/>
-        </w:rPr>
-        <w:t xml:space="preserve"> – </w:t>
+          <w:highlight w:val="red"/>
+        </w:rPr>
+      </w:pPr>
+      <w:r>
+        <w:rPr>
+          <w:b/>
+          <w:sz w:val="28"/>
+          <w:szCs w:val="28"/>
+          <w:highlight w:val="red"/>
+        </w:rPr>
+        <w:t>2)FACEBOOK</w:t>
       </w:r>
     </w:p>
     <w:p>
@@ -1682,15 +1568,17 @@
           <w:b/>
           <w:sz w:val="28"/>
           <w:szCs w:val="28"/>
-        </w:rPr>
-      </w:pPr>
-      <w:r>
-        <w:rPr>
-          <w:b/>
-          <w:sz w:val="28"/>
-          <w:szCs w:val="28"/>
-        </w:rPr>
-        <w:t>1)AMAZON</w:t>
+          <w:highlight w:val="red"/>
+        </w:rPr>
+      </w:pPr>
+      <w:r>
+        <w:rPr>
+          <w:b/>
+          <w:sz w:val="28"/>
+          <w:szCs w:val="28"/>
+          <w:highlight w:val="red"/>
+        </w:rPr>
+        <w:t>3)MICROSOFT</w:t>
       </w:r>
     </w:p>
     <w:p>
@@ -1700,15 +1588,17 @@
           <w:b/>
           <w:sz w:val="28"/>
           <w:szCs w:val="28"/>
-        </w:rPr>
-      </w:pPr>
-      <w:r>
-        <w:rPr>
-          <w:b/>
-          <w:sz w:val="28"/>
-          <w:szCs w:val="28"/>
-        </w:rPr>
-        <w:t>2)FACEBOOK</w:t>
+          <w:highlight w:val="red"/>
+        </w:rPr>
+      </w:pPr>
+      <w:r>
+        <w:rPr>
+          <w:b/>
+          <w:sz w:val="28"/>
+          <w:szCs w:val="28"/>
+          <w:highlight w:val="red"/>
+        </w:rPr>
+        <w:t>4)LINKEDIN</w:t>
       </w:r>
     </w:p>
     <w:p>
@@ -1725,43 +1615,7 @@
           <w:b/>
           <w:sz w:val="28"/>
           <w:szCs w:val="28"/>
-        </w:rPr>
-        <w:lastRenderedPageBreak/>
-        <w:t>3)MICROSOFT</w:t>
-      </w:r>
-    </w:p>
-    <w:p>
-      <w:pPr>
-        <w:pStyle w:val="ListParagraph"/>
-        <w:rPr>
-          <w:b/>
-          <w:sz w:val="28"/>
-          <w:szCs w:val="28"/>
-        </w:rPr>
-      </w:pPr>
-      <w:r>
-        <w:rPr>
-          <w:b/>
-          <w:sz w:val="28"/>
-          <w:szCs w:val="28"/>
-        </w:rPr>
-        <w:t>4)LINKEDIN</w:t>
-      </w:r>
-    </w:p>
-    <w:p>
-      <w:pPr>
-        <w:pStyle w:val="ListParagraph"/>
-        <w:rPr>
-          <w:b/>
-          <w:sz w:val="28"/>
-          <w:szCs w:val="28"/>
-        </w:rPr>
-      </w:pPr>
-      <w:r>
-        <w:rPr>
-          <w:b/>
-          <w:sz w:val="28"/>
-          <w:szCs w:val="28"/>
+          <w:highlight w:val="red"/>
         </w:rPr>
         <w:t>5)UBER</w:t>
       </w:r>

</xml_diff>